<commit_message>
Adding the rest of the files to the repo
</commit_message>
<xml_diff>
--- a/Astar.docx
+++ b/Astar.docx
@@ -286,7 +286,19 @@
           <w:rPr>
             <w:rStyle w:val="Hyperlink"/>
           </w:rPr>
-          <w:t>https://en.wikipedia.org/wiki/A*_search_algorithm#cite_note-5</w:t>
+          <w:t>https://en.wikipedia.org/wiki/</w:t>
+        </w:r>
+        <w:r>
+          <w:rPr>
+            <w:rStyle w:val="Hyperlink"/>
+          </w:rPr>
+          <w:t>A</w:t>
+        </w:r>
+        <w:r>
+          <w:rPr>
+            <w:rStyle w:val="Hyperlink"/>
+          </w:rPr>
+          <w:t>*_search_algorithm#cite_note-5</w:t>
         </w:r>
       </w:hyperlink>
     </w:p>
@@ -300,6 +312,96 @@
       </w:pPr>
       <w:r>
         <w:t>For Gifs</w:t>
+      </w:r>
+    </w:p>
+    <w:p>
+      <w:pPr>
+        <w:pStyle w:val="ListParagraph"/>
+        <w:numPr>
+          <w:ilvl w:val="2"/>
+          <w:numId w:val="1"/>
+        </w:numPr>
+      </w:pPr>
+      <w:hyperlink r:id="rId9" w:history="1">
+        <w:r>
+          <w:rPr>
+            <w:rStyle w:val="Hyperlink"/>
+          </w:rPr>
+          <w:t>https://gist.github.com/OmarElGabry/d2670245b167d874eb2846913901066a</w:t>
+        </w:r>
+      </w:hyperlink>
+    </w:p>
+    <w:p>
+      <w:pPr>
+        <w:pStyle w:val="ListParagraph"/>
+        <w:numPr>
+          <w:ilvl w:val="3"/>
+          <w:numId w:val="1"/>
+        </w:numPr>
+      </w:pPr>
+      <w:r>
+        <w:t xml:space="preserve">For Code, </w:t>
+      </w:r>
+      <w:r>
+        <w:t>complete A* implementation</w:t>
+      </w:r>
+    </w:p>
+    <w:p>
+      <w:pPr>
+        <w:pStyle w:val="ListParagraph"/>
+        <w:numPr>
+          <w:ilvl w:val="2"/>
+          <w:numId w:val="1"/>
+        </w:numPr>
+      </w:pPr>
+      <w:hyperlink r:id="rId10" w:history="1">
+        <w:r>
+          <w:rPr>
+            <w:rStyle w:val="Hyperlink"/>
+          </w:rPr>
+          <w:t>https://www.youtube.com/watch?v=g024lzsknDo&amp;ab_channel=KevinWang</w:t>
+        </w:r>
+      </w:hyperlink>
+    </w:p>
+    <w:p>
+      <w:pPr>
+        <w:pStyle w:val="ListParagraph"/>
+        <w:numPr>
+          <w:ilvl w:val="3"/>
+          <w:numId w:val="1"/>
+        </w:numPr>
+      </w:pPr>
+      <w:r>
+        <w:t>For A* versus Dijkstra comparison gif</w:t>
+      </w:r>
+    </w:p>
+    <w:p>
+      <w:pPr>
+        <w:pStyle w:val="ListParagraph"/>
+        <w:numPr>
+          <w:ilvl w:val="2"/>
+          <w:numId w:val="1"/>
+        </w:numPr>
+      </w:pPr>
+      <w:hyperlink r:id="rId11" w:history="1">
+        <w:r>
+          <w:rPr>
+            <w:rStyle w:val="Hyperlink"/>
+          </w:rPr>
+          <w:t>https://medium.com/swlh/dijkstras-algorithm-in-an-undirected-graph-c0c086d77145</w:t>
+        </w:r>
+      </w:hyperlink>
+    </w:p>
+    <w:p>
+      <w:pPr>
+        <w:pStyle w:val="ListParagraph"/>
+        <w:numPr>
+          <w:ilvl w:val="3"/>
+          <w:numId w:val="1"/>
+        </w:numPr>
+      </w:pPr>
+      <w:r>
+        <w:t>For example image</w:t>
       </w:r>
     </w:p>
     <w:p>

</xml_diff>